<commit_message>
files of 13-2-2017 end of day
</commit_message>
<xml_diff>
--- a/Files/Plan_Van_Aanpak.docx
+++ b/Files/Plan_Van_Aanpak.docx
@@ -153,7 +153,7 @@
                                         <w:sz w:val="28"/>
                                         <w:szCs w:val="28"/>
                                       </w:rPr>
-                                      <w:t>Groep 17</w:t>
+                                      <w:t>Plan van aanpak</w:t>
                                     </w:r>
                                   </w:p>
                                 </w:sdtContent>
@@ -293,7 +293,7 @@
                                   <w:sz w:val="28"/>
                                   <w:szCs w:val="28"/>
                                 </w:rPr>
-                                <w:t>Groep 17</w:t>
+                                <w:t>Plan van aanpak</w:t>
                               </w:r>
                             </w:p>
                           </w:sdtContent>
@@ -589,8 +589,33 @@
       </w:r>
     </w:p>
     <w:p>
+      <w:pPr>
+        <w:pStyle w:val="Kop1"/>
+      </w:pPr>
+      <w:r>
+        <w:lastRenderedPageBreak/>
+        <w:t>Wat is de opdracht?</w:t>
+      </w:r>
+    </w:p>
+    <w:p>
+      <w:r>
+        <w:t xml:space="preserve">De opdracht is om </w:t>
+      </w:r>
+      <w:r>
+        <w:t>een game te maken waarin je 3 personen hebt, die ieder geld kunnen bieden op een hond. Dan wordt het geld bij de winnaar verdubbeld en de verliezers zijn het kwijt.</w:t>
+      </w:r>
       <w:bookmarkStart w:id="0" w:name="_GoBack"/>
       <w:bookmarkEnd w:id="0"/>
+    </w:p>
+    <w:p>
+      <w:r>
+        <w:br w:type="page"/>
+      </w:r>
+    </w:p>
+    <w:p>
+      <w:pPr>
+        <w:pStyle w:val="Kop1"/>
+      </w:pPr>
     </w:p>
     <w:sectPr>
       <w:pgSz w:w="11906" w:h="16838"/>
@@ -1405,7 +1430,7 @@
 </file>
 
 <file path=customXml/itemProps1.xml><?xml version="1.0" encoding="utf-8"?>
-<ds:datastoreItem xmlns:ds="http://schemas.openxmlformats.org/officeDocument/2006/customXml" ds:itemID="{A87DB22C-F298-4BF7-B451-557CE21F8B29}">
+<ds:datastoreItem xmlns:ds="http://schemas.openxmlformats.org/officeDocument/2006/customXml" ds:itemID="{F07A8BEF-5ED8-4F65-9A29-E4E0AE3A56D8}">
   <ds:schemaRefs>
     <ds:schemaRef ds:uri="http://schemas.openxmlformats.org/officeDocument/2006/bibliography"/>
   </ds:schemaRefs>

</xml_diff>